<commit_message>
Adding Configuration Management Plan Version 1.0
</commit_message>
<xml_diff>
--- a/PM/Configuration Managment Plan.docx
+++ b/PM/Configuration Managment Plan.docx
@@ -122,323 +122,838 @@
     </w:p>
     <w:tbl>
       <w:tblPr>
-        <w:tblStyle w:val="TableGrid"/>
-        <w:tblW w:w="9822" w:type="dxa"/>
-        <w:tblInd w:w="-5" w:type="dxa"/>
+        <w:tblW w:w="10980" w:type="dxa"/>
+        <w:tblInd w:w="-820" w:type="dxa"/>
+        <w:tblLayout w:type="fixed"/>
         <w:tblLook w:val="04A0" w:firstRow="1" w:lastRow="0" w:firstColumn="1" w:lastColumn="0" w:noHBand="0" w:noVBand="1"/>
       </w:tblPr>
       <w:tblGrid>
-        <w:gridCol w:w="1890"/>
-        <w:gridCol w:w="1626"/>
-        <w:gridCol w:w="1471"/>
-        <w:gridCol w:w="1651"/>
-        <w:gridCol w:w="1822"/>
-        <w:gridCol w:w="1362"/>
+        <w:gridCol w:w="1816"/>
+        <w:gridCol w:w="977"/>
+        <w:gridCol w:w="1527"/>
+        <w:gridCol w:w="1260"/>
+        <w:gridCol w:w="1530"/>
+        <w:gridCol w:w="1170"/>
+        <w:gridCol w:w="900"/>
+        <w:gridCol w:w="1800"/>
       </w:tblGrid>
       <w:tr>
+        <w:trPr>
+          <w:trHeight w:val="300"/>
+        </w:trPr>
         <w:tc>
           <w:tcPr>
-            <w:tcW w:w="1890" w:type="dxa"/>
+            <w:tcW w:w="1816" w:type="dxa"/>
+            <w:vMerge w:val="restart"/>
+            <w:tcBorders>
+              <w:top w:val="single" w:sz="8" w:space="0" w:color="auto"/>
+              <w:left w:val="single" w:sz="8" w:space="0" w:color="auto"/>
+              <w:bottom w:val="single" w:sz="8" w:space="0" w:color="000000"/>
+              <w:right w:val="single" w:sz="8" w:space="0" w:color="auto"/>
+            </w:tcBorders>
+            <w:shd w:val="clear" w:color="auto" w:fill="auto"/>
+            <w:vAlign w:val="center"/>
+            <w:hideMark/>
           </w:tcPr>
           <w:p>
             <w:pPr>
-              <w:jc w:val="center"/>
-              <w:rPr>
-                <w:sz w:val="26"/>
-                <w:szCs w:val="26"/>
+              <w:spacing w:after="0" w:line="240" w:lineRule="auto"/>
+              <w:rPr>
+                <w:rFonts w:ascii="Calibri" w:eastAsia="Times New Roman" w:hAnsi="Calibri" w:cs="Calibri"/>
+                <w:b/>
+                <w:bCs/>
+                <w:color w:val="000000"/>
+                <w:sz w:val="24"/>
+                <w:szCs w:val="24"/>
               </w:rPr>
             </w:pPr>
             <w:r>
               <w:rPr>
-                <w:sz w:val="26"/>
-                <w:szCs w:val="26"/>
-              </w:rPr>
-              <w:t xml:space="preserve">Project Name </w:t>
+                <w:rFonts w:ascii="Calibri" w:eastAsia="Times New Roman" w:hAnsi="Calibri" w:cs="Calibri"/>
+                <w:b/>
+                <w:bCs/>
+                <w:color w:val="000000"/>
+                <w:sz w:val="24"/>
+                <w:szCs w:val="24"/>
+              </w:rPr>
+              <w:t>Project Name</w:t>
             </w:r>
           </w:p>
         </w:tc>
         <w:tc>
           <w:tcPr>
-            <w:tcW w:w="7932" w:type="dxa"/>
-            <w:gridSpan w:val="5"/>
+            <w:tcW w:w="977" w:type="dxa"/>
+            <w:vMerge w:val="restart"/>
+            <w:tcBorders>
+              <w:top w:val="single" w:sz="8" w:space="0" w:color="auto"/>
+              <w:left w:val="single" w:sz="8" w:space="0" w:color="auto"/>
+              <w:bottom w:val="single" w:sz="8" w:space="0" w:color="000000"/>
+              <w:right w:val="single" w:sz="8" w:space="0" w:color="auto"/>
+            </w:tcBorders>
+            <w:shd w:val="clear" w:color="auto" w:fill="auto"/>
+            <w:vAlign w:val="center"/>
+            <w:hideMark/>
           </w:tcPr>
           <w:p>
             <w:pPr>
+              <w:spacing w:after="0" w:line="240" w:lineRule="auto"/>
+              <w:rPr>
+                <w:rFonts w:ascii="Calibri" w:eastAsia="Times New Roman" w:hAnsi="Calibri" w:cs="Calibri"/>
+                <w:b/>
+                <w:bCs/>
+                <w:color w:val="000000"/>
+                <w:sz w:val="24"/>
+                <w:szCs w:val="24"/>
+              </w:rPr>
+            </w:pPr>
+            <w:r>
+              <w:rPr>
+                <w:rFonts w:ascii="Calibri" w:eastAsia="Times New Roman" w:hAnsi="Calibri" w:cs="Calibri"/>
+                <w:b/>
+                <w:bCs/>
+                <w:color w:val="000000"/>
+                <w:sz w:val="24"/>
+                <w:szCs w:val="24"/>
+              </w:rPr>
+              <w:t xml:space="preserve">Version </w:t>
+            </w:r>
+          </w:p>
+        </w:tc>
+        <w:tc>
+          <w:tcPr>
+            <w:tcW w:w="1527" w:type="dxa"/>
+            <w:vMerge w:val="restart"/>
+            <w:tcBorders>
+              <w:top w:val="single" w:sz="8" w:space="0" w:color="auto"/>
+              <w:left w:val="single" w:sz="8" w:space="0" w:color="auto"/>
+              <w:bottom w:val="single" w:sz="8" w:space="0" w:color="000000"/>
+              <w:right w:val="single" w:sz="8" w:space="0" w:color="auto"/>
+            </w:tcBorders>
+            <w:shd w:val="clear" w:color="auto" w:fill="auto"/>
+            <w:vAlign w:val="center"/>
+            <w:hideMark/>
+          </w:tcPr>
+          <w:p>
+            <w:pPr>
+              <w:spacing w:after="0" w:line="240" w:lineRule="auto"/>
+              <w:rPr>
+                <w:rFonts w:ascii="Calibri" w:eastAsia="Times New Roman" w:hAnsi="Calibri" w:cs="Calibri"/>
+                <w:b/>
+                <w:bCs/>
+                <w:color w:val="000000"/>
+                <w:sz w:val="24"/>
+                <w:szCs w:val="24"/>
+              </w:rPr>
+            </w:pPr>
+            <w:r>
+              <w:rPr>
+                <w:rFonts w:ascii="Calibri" w:eastAsia="Times New Roman" w:hAnsi="Calibri" w:cs="Calibri"/>
+                <w:b/>
+                <w:bCs/>
+                <w:color w:val="000000"/>
+                <w:sz w:val="24"/>
+                <w:szCs w:val="24"/>
+              </w:rPr>
+              <w:t>Author</w:t>
+            </w:r>
+          </w:p>
+        </w:tc>
+        <w:tc>
+          <w:tcPr>
+            <w:tcW w:w="1260" w:type="dxa"/>
+            <w:vMerge w:val="restart"/>
+            <w:tcBorders>
+              <w:top w:val="single" w:sz="8" w:space="0" w:color="auto"/>
+              <w:left w:val="single" w:sz="8" w:space="0" w:color="auto"/>
+              <w:bottom w:val="single" w:sz="8" w:space="0" w:color="000000"/>
+              <w:right w:val="single" w:sz="8" w:space="0" w:color="auto"/>
+            </w:tcBorders>
+            <w:shd w:val="clear" w:color="auto" w:fill="auto"/>
+            <w:vAlign w:val="center"/>
+            <w:hideMark/>
+          </w:tcPr>
+          <w:p>
+            <w:pPr>
+              <w:spacing w:after="0" w:line="240" w:lineRule="auto"/>
+              <w:rPr>
+                <w:rFonts w:ascii="Calibri" w:eastAsia="Times New Roman" w:hAnsi="Calibri" w:cs="Calibri"/>
+                <w:b/>
+                <w:bCs/>
+                <w:color w:val="000000"/>
+                <w:sz w:val="24"/>
+                <w:szCs w:val="24"/>
+              </w:rPr>
+            </w:pPr>
+            <w:r>
+              <w:rPr>
+                <w:rFonts w:ascii="Calibri" w:eastAsia="Times New Roman" w:hAnsi="Calibri" w:cs="Calibri"/>
+                <w:b/>
+                <w:bCs/>
+                <w:color w:val="000000"/>
+                <w:sz w:val="24"/>
+                <w:szCs w:val="24"/>
+              </w:rPr>
+              <w:t>Date</w:t>
+            </w:r>
+          </w:p>
+        </w:tc>
+        <w:tc>
+          <w:tcPr>
+            <w:tcW w:w="1530" w:type="dxa"/>
+            <w:vMerge w:val="restart"/>
+            <w:tcBorders>
+              <w:top w:val="single" w:sz="8" w:space="0" w:color="auto"/>
+              <w:left w:val="single" w:sz="8" w:space="0" w:color="auto"/>
+              <w:bottom w:val="single" w:sz="8" w:space="0" w:color="000000"/>
+              <w:right w:val="single" w:sz="8" w:space="0" w:color="auto"/>
+            </w:tcBorders>
+            <w:shd w:val="clear" w:color="auto" w:fill="auto"/>
+            <w:vAlign w:val="center"/>
+            <w:hideMark/>
+          </w:tcPr>
+          <w:p>
+            <w:pPr>
+              <w:spacing w:after="0" w:line="240" w:lineRule="auto"/>
               <w:jc w:val="center"/>
               <w:rPr>
-                <w:sz w:val="26"/>
-                <w:szCs w:val="26"/>
+                <w:rFonts w:ascii="Calibri" w:eastAsia="Times New Roman" w:hAnsi="Calibri" w:cs="Calibri"/>
+                <w:b/>
+                <w:bCs/>
+                <w:color w:val="000000"/>
+                <w:sz w:val="24"/>
+                <w:szCs w:val="24"/>
               </w:rPr>
             </w:pPr>
             <w:r>
               <w:rPr>
-                <w:sz w:val="26"/>
-                <w:szCs w:val="26"/>
-              </w:rPr>
-              <w:t>Internet Banking System</w:t>
+                <w:rFonts w:ascii="Calibri" w:eastAsia="Times New Roman" w:hAnsi="Calibri" w:cs="Calibri"/>
+                <w:b/>
+                <w:bCs/>
+                <w:color w:val="000000"/>
+                <w:sz w:val="24"/>
+                <w:szCs w:val="24"/>
+              </w:rPr>
+              <w:t>Comment</w:t>
+            </w:r>
+          </w:p>
+        </w:tc>
+        <w:tc>
+          <w:tcPr>
+            <w:tcW w:w="1170" w:type="dxa"/>
+            <w:vMerge w:val="restart"/>
+            <w:tcBorders>
+              <w:top w:val="single" w:sz="8" w:space="0" w:color="auto"/>
+              <w:left w:val="single" w:sz="8" w:space="0" w:color="auto"/>
+              <w:bottom w:val="single" w:sz="8" w:space="0" w:color="000000"/>
+              <w:right w:val="single" w:sz="8" w:space="0" w:color="auto"/>
+            </w:tcBorders>
+            <w:shd w:val="clear" w:color="auto" w:fill="auto"/>
+            <w:vAlign w:val="center"/>
+            <w:hideMark/>
+          </w:tcPr>
+          <w:p>
+            <w:pPr>
+              <w:spacing w:after="0" w:line="240" w:lineRule="auto"/>
+              <w:jc w:val="center"/>
+              <w:rPr>
+                <w:rFonts w:ascii="Calibri" w:eastAsia="Times New Roman" w:hAnsi="Calibri" w:cs="Calibri"/>
+                <w:b/>
+                <w:bCs/>
+                <w:color w:val="000000"/>
+                <w:sz w:val="24"/>
+                <w:szCs w:val="24"/>
+              </w:rPr>
+            </w:pPr>
+            <w:r>
+              <w:rPr>
+                <w:rFonts w:ascii="Calibri" w:eastAsia="Times New Roman" w:hAnsi="Calibri" w:cs="Calibri"/>
+                <w:b/>
+                <w:bCs/>
+                <w:color w:val="000000"/>
+                <w:sz w:val="24"/>
+                <w:szCs w:val="24"/>
+              </w:rPr>
+              <w:t>Peer review</w:t>
+            </w:r>
+          </w:p>
+        </w:tc>
+        <w:tc>
+          <w:tcPr>
+            <w:tcW w:w="900" w:type="dxa"/>
+            <w:vMerge w:val="restart"/>
+            <w:tcBorders>
+              <w:top w:val="single" w:sz="8" w:space="0" w:color="auto"/>
+              <w:left w:val="single" w:sz="8" w:space="0" w:color="auto"/>
+              <w:bottom w:val="single" w:sz="8" w:space="0" w:color="000000"/>
+              <w:right w:val="single" w:sz="8" w:space="0" w:color="auto"/>
+            </w:tcBorders>
+            <w:shd w:val="clear" w:color="auto" w:fill="auto"/>
+            <w:vAlign w:val="center"/>
+            <w:hideMark/>
+          </w:tcPr>
+          <w:p>
+            <w:pPr>
+              <w:spacing w:after="0" w:line="240" w:lineRule="auto"/>
+              <w:jc w:val="center"/>
+              <w:rPr>
+                <w:rFonts w:ascii="Calibri" w:eastAsia="Times New Roman" w:hAnsi="Calibri" w:cs="Calibri"/>
+                <w:b/>
+                <w:bCs/>
+                <w:color w:val="000000"/>
+                <w:sz w:val="24"/>
+                <w:szCs w:val="24"/>
+              </w:rPr>
+            </w:pPr>
+            <w:r>
+              <w:rPr>
+                <w:rFonts w:ascii="Calibri" w:eastAsia="Times New Roman" w:hAnsi="Calibri" w:cs="Calibri"/>
+                <w:b/>
+                <w:bCs/>
+                <w:color w:val="000000"/>
+                <w:sz w:val="24"/>
+                <w:szCs w:val="24"/>
+              </w:rPr>
+              <w:t>Date</w:t>
+            </w:r>
+          </w:p>
+        </w:tc>
+        <w:tc>
+          <w:tcPr>
+            <w:tcW w:w="1800" w:type="dxa"/>
+            <w:vMerge w:val="restart"/>
+            <w:tcBorders>
+              <w:top w:val="single" w:sz="8" w:space="0" w:color="auto"/>
+              <w:left w:val="single" w:sz="8" w:space="0" w:color="auto"/>
+              <w:bottom w:val="single" w:sz="8" w:space="0" w:color="000000"/>
+              <w:right w:val="single" w:sz="8" w:space="0" w:color="auto"/>
+            </w:tcBorders>
+            <w:shd w:val="clear" w:color="auto" w:fill="auto"/>
+            <w:vAlign w:val="center"/>
+            <w:hideMark/>
+          </w:tcPr>
+          <w:p>
+            <w:pPr>
+              <w:spacing w:after="0" w:line="240" w:lineRule="auto"/>
+              <w:jc w:val="center"/>
+              <w:rPr>
+                <w:rFonts w:ascii="Calibri" w:eastAsia="Times New Roman" w:hAnsi="Calibri" w:cs="Calibri"/>
+                <w:b/>
+                <w:bCs/>
+                <w:color w:val="000000"/>
+                <w:sz w:val="24"/>
+                <w:szCs w:val="24"/>
+              </w:rPr>
+            </w:pPr>
+            <w:r>
+              <w:rPr>
+                <w:rFonts w:ascii="Calibri" w:eastAsia="Times New Roman" w:hAnsi="Calibri" w:cs="Calibri"/>
+                <w:b/>
+                <w:bCs/>
+                <w:color w:val="000000"/>
+                <w:sz w:val="24"/>
+                <w:szCs w:val="24"/>
+              </w:rPr>
+              <w:t>Comment</w:t>
             </w:r>
           </w:p>
         </w:tc>
       </w:tr>
       <w:tr>
+        <w:trPr>
+          <w:trHeight w:val="408"/>
+        </w:trPr>
         <w:tc>
           <w:tcPr>
-            <w:tcW w:w="1890" w:type="dxa"/>
+            <w:tcW w:w="1816" w:type="dxa"/>
+            <w:vMerge/>
+            <w:tcBorders>
+              <w:top w:val="single" w:sz="8" w:space="0" w:color="auto"/>
+              <w:left w:val="single" w:sz="8" w:space="0" w:color="auto"/>
+              <w:bottom w:val="single" w:sz="8" w:space="0" w:color="000000"/>
+              <w:right w:val="single" w:sz="8" w:space="0" w:color="auto"/>
+            </w:tcBorders>
+            <w:vAlign w:val="center"/>
+            <w:hideMark/>
           </w:tcPr>
           <w:p>
             <w:pPr>
-              <w:jc w:val="center"/>
-              <w:rPr>
-                <w:sz w:val="26"/>
-                <w:szCs w:val="26"/>
-              </w:rPr>
-            </w:pPr>
-            <w:r>
-              <w:rPr>
-                <w:sz w:val="26"/>
-                <w:szCs w:val="26"/>
-              </w:rPr>
-              <w:t>Author</w:t>
-            </w:r>
-          </w:p>
-        </w:tc>
-        <w:tc>
-          <w:tcPr>
-            <w:tcW w:w="1626" w:type="dxa"/>
-          </w:tcPr>
-          <w:p>
-            <w:pPr>
-              <w:jc w:val="center"/>
-              <w:rPr>
+              <w:spacing w:after="0" w:line="240" w:lineRule="auto"/>
+              <w:rPr>
+                <w:rFonts w:ascii="Calibri" w:eastAsia="Times New Roman" w:hAnsi="Calibri" w:cs="Calibri"/>
                 <w:b/>
                 <w:bCs/>
-                <w:sz w:val="26"/>
-                <w:szCs w:val="26"/>
-                <w:u w:val="single"/>
-              </w:rPr>
-            </w:pPr>
-            <w:r>
-              <w:rPr>
-                <w:sz w:val="26"/>
-                <w:szCs w:val="26"/>
-              </w:rPr>
-              <w:t>Date</w:t>
-            </w:r>
-          </w:p>
-        </w:tc>
-        <w:tc>
-          <w:tcPr>
-            <w:tcW w:w="1471" w:type="dxa"/>
-          </w:tcPr>
-          <w:p>
-            <w:pPr>
-              <w:jc w:val="center"/>
-              <w:rPr>
-                <w:b/>
-                <w:bCs/>
-                <w:sz w:val="26"/>
-                <w:szCs w:val="26"/>
-                <w:u w:val="single"/>
-              </w:rPr>
-            </w:pPr>
-            <w:r>
-              <w:rPr>
-                <w:sz w:val="26"/>
-                <w:szCs w:val="26"/>
-              </w:rPr>
-              <w:t>Version</w:t>
-            </w:r>
-          </w:p>
-        </w:tc>
-        <w:tc>
-          <w:tcPr>
-            <w:tcW w:w="1651" w:type="dxa"/>
-          </w:tcPr>
-          <w:p>
-            <w:pPr>
-              <w:jc w:val="center"/>
-              <w:rPr>
-                <w:b/>
-                <w:bCs/>
-                <w:sz w:val="26"/>
-                <w:szCs w:val="26"/>
-                <w:u w:val="single"/>
-              </w:rPr>
-            </w:pPr>
-            <w:r>
-              <w:rPr>
-                <w:sz w:val="26"/>
-                <w:szCs w:val="26"/>
-              </w:rPr>
-              <w:t>Peer</w:t>
-            </w:r>
-            <w:r>
-              <w:rPr>
-                <w:b/>
-                <w:bCs/>
-                <w:sz w:val="26"/>
-                <w:szCs w:val="26"/>
-                <w:u w:val="single"/>
-              </w:rPr>
-              <w:t xml:space="preserve"> </w:t>
-            </w:r>
-            <w:r>
-              <w:rPr>
-                <w:sz w:val="26"/>
-                <w:szCs w:val="26"/>
-              </w:rPr>
-              <w:t>Review</w:t>
-            </w:r>
-          </w:p>
-        </w:tc>
-        <w:tc>
-          <w:tcPr>
-            <w:tcW w:w="1822" w:type="dxa"/>
-          </w:tcPr>
-          <w:p>
-            <w:pPr>
-              <w:jc w:val="center"/>
-              <w:rPr>
-                <w:sz w:val="26"/>
-                <w:szCs w:val="26"/>
-              </w:rPr>
-            </w:pPr>
-            <w:r>
-              <w:rPr>
-                <w:sz w:val="26"/>
-                <w:szCs w:val="26"/>
-              </w:rPr>
-              <w:t>Date of review</w:t>
-            </w:r>
-          </w:p>
-        </w:tc>
-        <w:tc>
-          <w:tcPr>
-            <w:tcW w:w="1362" w:type="dxa"/>
-          </w:tcPr>
-          <w:p>
-            <w:pPr>
-              <w:jc w:val="center"/>
-              <w:rPr>
-                <w:sz w:val="26"/>
-                <w:szCs w:val="26"/>
-              </w:rPr>
-            </w:pPr>
-            <w:r>
-              <w:rPr>
-                <w:sz w:val="26"/>
-                <w:szCs w:val="26"/>
-              </w:rPr>
-              <w:t>Comments</w:t>
-            </w:r>
-          </w:p>
-        </w:tc>
-      </w:tr>
-      <w:tr>
-        <w:tc>
-          <w:tcPr>
-            <w:tcW w:w="1890" w:type="dxa"/>
-          </w:tcPr>
-          <w:p>
-            <w:pPr>
-              <w:jc w:val="center"/>
-              <w:rPr>
-                <w:b/>
-                <w:bCs/>
-                <w:sz w:val="26"/>
-                <w:szCs w:val="26"/>
-                <w:u w:val="single"/>
-              </w:rPr>
-            </w:pPr>
-            <w:r>
-              <w:rPr>
-                <w:sz w:val="26"/>
-                <w:szCs w:val="26"/>
-              </w:rPr>
-              <w:t>Alaa Gamal</w:t>
-            </w:r>
-          </w:p>
-        </w:tc>
-        <w:tc>
-          <w:tcPr>
-            <w:tcW w:w="1626" w:type="dxa"/>
-          </w:tcPr>
-          <w:p>
-            <w:pPr>
-              <w:jc w:val="center"/>
-            </w:pPr>
-            <w:r>
-              <w:t>30-Apr-19</w:t>
-            </w:r>
-          </w:p>
-        </w:tc>
-        <w:tc>
-          <w:tcPr>
-            <w:tcW w:w="1471" w:type="dxa"/>
-          </w:tcPr>
-          <w:p>
-            <w:pPr>
-              <w:jc w:val="center"/>
-              <w:rPr>
-                <w:b/>
-                <w:bCs/>
-                <w:sz w:val="26"/>
-                <w:szCs w:val="26"/>
-                <w:u w:val="single"/>
-              </w:rPr>
-            </w:pPr>
-            <w:r>
-              <w:t>1.0</w:t>
-            </w:r>
-          </w:p>
-        </w:tc>
-        <w:tc>
-          <w:tcPr>
-            <w:tcW w:w="1651" w:type="dxa"/>
-          </w:tcPr>
-          <w:p>
-            <w:pPr>
-              <w:jc w:val="center"/>
-              <w:rPr>
-                <w:b/>
-                <w:bCs/>
-                <w:sz w:val="26"/>
-                <w:szCs w:val="26"/>
-                <w:u w:val="single"/>
+                <w:color w:val="000000"/>
+                <w:sz w:val="24"/>
+                <w:szCs w:val="24"/>
               </w:rPr>
             </w:pPr>
           </w:p>
         </w:tc>
         <w:tc>
           <w:tcPr>
-            <w:tcW w:w="1822" w:type="dxa"/>
+            <w:tcW w:w="977" w:type="dxa"/>
+            <w:vMerge/>
+            <w:tcBorders>
+              <w:top w:val="single" w:sz="8" w:space="0" w:color="auto"/>
+              <w:left w:val="single" w:sz="8" w:space="0" w:color="auto"/>
+              <w:bottom w:val="single" w:sz="8" w:space="0" w:color="000000"/>
+              <w:right w:val="single" w:sz="8" w:space="0" w:color="auto"/>
+            </w:tcBorders>
+            <w:vAlign w:val="center"/>
+            <w:hideMark/>
           </w:tcPr>
           <w:p>
             <w:pPr>
-              <w:jc w:val="center"/>
-              <w:rPr>
+              <w:spacing w:after="0" w:line="240" w:lineRule="auto"/>
+              <w:rPr>
+                <w:rFonts w:ascii="Calibri" w:eastAsia="Times New Roman" w:hAnsi="Calibri" w:cs="Calibri"/>
                 <w:b/>
                 <w:bCs/>
-                <w:sz w:val="26"/>
-                <w:szCs w:val="26"/>
-                <w:u w:val="single"/>
+                <w:color w:val="000000"/>
+                <w:sz w:val="24"/>
+                <w:szCs w:val="24"/>
               </w:rPr>
             </w:pPr>
           </w:p>
         </w:tc>
         <w:tc>
           <w:tcPr>
-            <w:tcW w:w="1362" w:type="dxa"/>
+            <w:tcW w:w="1527" w:type="dxa"/>
+            <w:vMerge/>
+            <w:tcBorders>
+              <w:top w:val="single" w:sz="8" w:space="0" w:color="auto"/>
+              <w:left w:val="single" w:sz="8" w:space="0" w:color="auto"/>
+              <w:bottom w:val="single" w:sz="8" w:space="0" w:color="000000"/>
+              <w:right w:val="single" w:sz="8" w:space="0" w:color="auto"/>
+            </w:tcBorders>
+            <w:vAlign w:val="center"/>
+            <w:hideMark/>
           </w:tcPr>
           <w:p>
             <w:pPr>
-              <w:jc w:val="center"/>
-              <w:rPr>
+              <w:spacing w:after="0" w:line="240" w:lineRule="auto"/>
+              <w:rPr>
+                <w:rFonts w:ascii="Calibri" w:eastAsia="Times New Roman" w:hAnsi="Calibri" w:cs="Calibri"/>
                 <w:b/>
                 <w:bCs/>
-                <w:sz w:val="26"/>
-                <w:szCs w:val="26"/>
-                <w:u w:val="single"/>
+                <w:color w:val="000000"/>
+                <w:sz w:val="24"/>
+                <w:szCs w:val="24"/>
+              </w:rPr>
+            </w:pPr>
+          </w:p>
+        </w:tc>
+        <w:tc>
+          <w:tcPr>
+            <w:tcW w:w="1260" w:type="dxa"/>
+            <w:vMerge/>
+            <w:tcBorders>
+              <w:top w:val="single" w:sz="8" w:space="0" w:color="auto"/>
+              <w:left w:val="single" w:sz="8" w:space="0" w:color="auto"/>
+              <w:bottom w:val="single" w:sz="8" w:space="0" w:color="000000"/>
+              <w:right w:val="single" w:sz="8" w:space="0" w:color="auto"/>
+            </w:tcBorders>
+            <w:vAlign w:val="center"/>
+            <w:hideMark/>
+          </w:tcPr>
+          <w:p>
+            <w:pPr>
+              <w:spacing w:after="0" w:line="240" w:lineRule="auto"/>
+              <w:rPr>
+                <w:rFonts w:ascii="Calibri" w:eastAsia="Times New Roman" w:hAnsi="Calibri" w:cs="Calibri"/>
+                <w:b/>
+                <w:bCs/>
+                <w:color w:val="000000"/>
+                <w:sz w:val="24"/>
+                <w:szCs w:val="24"/>
+              </w:rPr>
+            </w:pPr>
+          </w:p>
+        </w:tc>
+        <w:tc>
+          <w:tcPr>
+            <w:tcW w:w="1530" w:type="dxa"/>
+            <w:vMerge/>
+            <w:tcBorders>
+              <w:top w:val="single" w:sz="8" w:space="0" w:color="auto"/>
+              <w:left w:val="single" w:sz="8" w:space="0" w:color="auto"/>
+              <w:bottom w:val="single" w:sz="8" w:space="0" w:color="000000"/>
+              <w:right w:val="single" w:sz="8" w:space="0" w:color="auto"/>
+            </w:tcBorders>
+            <w:vAlign w:val="center"/>
+            <w:hideMark/>
+          </w:tcPr>
+          <w:p>
+            <w:pPr>
+              <w:spacing w:after="0" w:line="240" w:lineRule="auto"/>
+              <w:rPr>
+                <w:rFonts w:ascii="Calibri" w:eastAsia="Times New Roman" w:hAnsi="Calibri" w:cs="Calibri"/>
+                <w:b/>
+                <w:bCs/>
+                <w:color w:val="000000"/>
+                <w:sz w:val="24"/>
+                <w:szCs w:val="24"/>
+              </w:rPr>
+            </w:pPr>
+          </w:p>
+        </w:tc>
+        <w:tc>
+          <w:tcPr>
+            <w:tcW w:w="1170" w:type="dxa"/>
+            <w:vMerge/>
+            <w:tcBorders>
+              <w:top w:val="single" w:sz="8" w:space="0" w:color="auto"/>
+              <w:left w:val="single" w:sz="8" w:space="0" w:color="auto"/>
+              <w:bottom w:val="single" w:sz="8" w:space="0" w:color="000000"/>
+              <w:right w:val="single" w:sz="8" w:space="0" w:color="auto"/>
+            </w:tcBorders>
+            <w:vAlign w:val="center"/>
+            <w:hideMark/>
+          </w:tcPr>
+          <w:p>
+            <w:pPr>
+              <w:spacing w:after="0" w:line="240" w:lineRule="auto"/>
+              <w:rPr>
+                <w:rFonts w:ascii="Calibri" w:eastAsia="Times New Roman" w:hAnsi="Calibri" w:cs="Calibri"/>
+                <w:b/>
+                <w:bCs/>
+                <w:color w:val="000000"/>
+                <w:sz w:val="24"/>
+                <w:szCs w:val="24"/>
+              </w:rPr>
+            </w:pPr>
+          </w:p>
+        </w:tc>
+        <w:tc>
+          <w:tcPr>
+            <w:tcW w:w="900" w:type="dxa"/>
+            <w:vMerge/>
+            <w:tcBorders>
+              <w:top w:val="single" w:sz="8" w:space="0" w:color="auto"/>
+              <w:left w:val="single" w:sz="8" w:space="0" w:color="auto"/>
+              <w:bottom w:val="single" w:sz="8" w:space="0" w:color="000000"/>
+              <w:right w:val="single" w:sz="8" w:space="0" w:color="auto"/>
+            </w:tcBorders>
+            <w:vAlign w:val="center"/>
+            <w:hideMark/>
+          </w:tcPr>
+          <w:p>
+            <w:pPr>
+              <w:spacing w:after="0" w:line="240" w:lineRule="auto"/>
+              <w:rPr>
+                <w:rFonts w:ascii="Calibri" w:eastAsia="Times New Roman" w:hAnsi="Calibri" w:cs="Calibri"/>
+                <w:b/>
+                <w:bCs/>
+                <w:color w:val="000000"/>
+                <w:sz w:val="24"/>
+                <w:szCs w:val="24"/>
+              </w:rPr>
+            </w:pPr>
+          </w:p>
+        </w:tc>
+        <w:tc>
+          <w:tcPr>
+            <w:tcW w:w="1800" w:type="dxa"/>
+            <w:vMerge/>
+            <w:tcBorders>
+              <w:top w:val="single" w:sz="8" w:space="0" w:color="auto"/>
+              <w:left w:val="single" w:sz="8" w:space="0" w:color="auto"/>
+              <w:bottom w:val="single" w:sz="8" w:space="0" w:color="000000"/>
+              <w:right w:val="single" w:sz="8" w:space="0" w:color="auto"/>
+            </w:tcBorders>
+            <w:vAlign w:val="center"/>
+            <w:hideMark/>
+          </w:tcPr>
+          <w:p>
+            <w:pPr>
+              <w:spacing w:after="0" w:line="240" w:lineRule="auto"/>
+              <w:rPr>
+                <w:rFonts w:ascii="Calibri" w:eastAsia="Times New Roman" w:hAnsi="Calibri" w:cs="Calibri"/>
+                <w:b/>
+                <w:bCs/>
+                <w:color w:val="000000"/>
+                <w:sz w:val="24"/>
+                <w:szCs w:val="24"/>
+              </w:rPr>
+            </w:pPr>
+          </w:p>
+        </w:tc>
+      </w:tr>
+      <w:tr>
+        <w:trPr>
+          <w:trHeight w:val="907"/>
+        </w:trPr>
+        <w:tc>
+          <w:tcPr>
+            <w:tcW w:w="1816" w:type="dxa"/>
+            <w:tcBorders>
+              <w:top w:val="nil"/>
+              <w:left w:val="single" w:sz="8" w:space="0" w:color="auto"/>
+              <w:bottom w:val="single" w:sz="8" w:space="0" w:color="auto"/>
+              <w:right w:val="single" w:sz="8" w:space="0" w:color="auto"/>
+            </w:tcBorders>
+            <w:shd w:val="clear" w:color="auto" w:fill="auto"/>
+            <w:vAlign w:val="center"/>
+            <w:hideMark/>
+          </w:tcPr>
+          <w:p>
+            <w:pPr>
+              <w:spacing w:after="0" w:line="240" w:lineRule="auto"/>
+              <w:rPr>
+                <w:rFonts w:ascii="Calibri" w:eastAsia="Times New Roman" w:hAnsi="Calibri" w:cs="Calibri"/>
+                <w:b/>
+                <w:bCs/>
+                <w:color w:val="000000"/>
+                <w:sz w:val="24"/>
+                <w:szCs w:val="24"/>
+              </w:rPr>
+            </w:pPr>
+            <w:r>
+              <w:rPr>
+                <w:rFonts w:ascii="Calibri" w:eastAsia="Times New Roman" w:hAnsi="Calibri" w:cs="Calibri"/>
+                <w:b/>
+                <w:bCs/>
+                <w:color w:val="000000"/>
+                <w:sz w:val="24"/>
+                <w:szCs w:val="24"/>
+              </w:rPr>
+              <w:t>Internet Banking System</w:t>
+            </w:r>
+          </w:p>
+        </w:tc>
+        <w:tc>
+          <w:tcPr>
+            <w:tcW w:w="977" w:type="dxa"/>
+            <w:tcBorders>
+              <w:top w:val="nil"/>
+              <w:left w:val="nil"/>
+              <w:bottom w:val="single" w:sz="8" w:space="0" w:color="auto"/>
+              <w:right w:val="single" w:sz="8" w:space="0" w:color="auto"/>
+            </w:tcBorders>
+            <w:shd w:val="clear" w:color="auto" w:fill="auto"/>
+            <w:vAlign w:val="center"/>
+            <w:hideMark/>
+          </w:tcPr>
+          <w:p>
+            <w:pPr>
+              <w:spacing w:after="0" w:line="240" w:lineRule="auto"/>
+              <w:rPr>
+                <w:rFonts w:ascii="Calibri" w:eastAsia="Times New Roman" w:hAnsi="Calibri" w:cs="Calibri"/>
+                <w:b/>
+                <w:bCs/>
+                <w:color w:val="000000"/>
+                <w:sz w:val="24"/>
+                <w:szCs w:val="24"/>
+              </w:rPr>
+            </w:pPr>
+            <w:r>
+              <w:rPr>
+                <w:rFonts w:ascii="Calibri" w:eastAsia="Times New Roman" w:hAnsi="Calibri" w:cs="Calibri"/>
+                <w:b/>
+                <w:bCs/>
+                <w:color w:val="000000"/>
+                <w:sz w:val="24"/>
+                <w:szCs w:val="24"/>
+              </w:rPr>
+              <w:t>1.0</w:t>
+            </w:r>
+          </w:p>
+        </w:tc>
+        <w:tc>
+          <w:tcPr>
+            <w:tcW w:w="1527" w:type="dxa"/>
+            <w:tcBorders>
+              <w:top w:val="nil"/>
+              <w:left w:val="nil"/>
+              <w:bottom w:val="single" w:sz="8" w:space="0" w:color="auto"/>
+              <w:right w:val="single" w:sz="8" w:space="0" w:color="auto"/>
+            </w:tcBorders>
+            <w:shd w:val="clear" w:color="auto" w:fill="auto"/>
+            <w:vAlign w:val="center"/>
+            <w:hideMark/>
+          </w:tcPr>
+          <w:p>
+            <w:pPr>
+              <w:spacing w:after="0" w:line="240" w:lineRule="auto"/>
+              <w:rPr>
+                <w:rFonts w:ascii="Calibri" w:eastAsia="Times New Roman" w:hAnsi="Calibri" w:cs="Calibri"/>
+                <w:b/>
+                <w:bCs/>
+                <w:color w:val="000000"/>
+                <w:sz w:val="24"/>
+                <w:szCs w:val="24"/>
+              </w:rPr>
+            </w:pPr>
+            <w:r>
+              <w:rPr>
+                <w:rFonts w:ascii="Calibri" w:eastAsia="Times New Roman" w:hAnsi="Calibri" w:cs="Calibri"/>
+                <w:b/>
+                <w:bCs/>
+                <w:color w:val="000000"/>
+                <w:sz w:val="24"/>
+                <w:szCs w:val="24"/>
+              </w:rPr>
+              <w:t xml:space="preserve">Alaa Gamal </w:t>
+            </w:r>
+          </w:p>
+        </w:tc>
+        <w:tc>
+          <w:tcPr>
+            <w:tcW w:w="1260" w:type="dxa"/>
+            <w:tcBorders>
+              <w:top w:val="nil"/>
+              <w:left w:val="nil"/>
+              <w:bottom w:val="single" w:sz="8" w:space="0" w:color="auto"/>
+              <w:right w:val="single" w:sz="8" w:space="0" w:color="auto"/>
+            </w:tcBorders>
+            <w:shd w:val="clear" w:color="auto" w:fill="auto"/>
+            <w:vAlign w:val="center"/>
+            <w:hideMark/>
+          </w:tcPr>
+          <w:p>
+            <w:pPr>
+              <w:spacing w:after="0" w:line="240" w:lineRule="auto"/>
+              <w:rPr>
+                <w:rFonts w:ascii="Calibri" w:eastAsia="Times New Roman" w:hAnsi="Calibri" w:cs="Calibri"/>
+                <w:b/>
+                <w:bCs/>
+                <w:color w:val="000000"/>
+                <w:sz w:val="24"/>
+                <w:szCs w:val="24"/>
+              </w:rPr>
+            </w:pPr>
+            <w:r>
+              <w:rPr>
+                <w:rFonts w:ascii="Calibri" w:eastAsia="Times New Roman" w:hAnsi="Calibri" w:cs="Calibri"/>
+                <w:b/>
+                <w:bCs/>
+                <w:color w:val="000000"/>
+                <w:sz w:val="24"/>
+                <w:szCs w:val="24"/>
+              </w:rPr>
+              <w:t>29</w:t>
+            </w:r>
+            <w:r>
+              <w:rPr>
+                <w:rFonts w:ascii="Calibri" w:eastAsia="Times New Roman" w:hAnsi="Calibri" w:cs="Calibri"/>
+                <w:b/>
+                <w:bCs/>
+                <w:color w:val="000000"/>
+                <w:sz w:val="24"/>
+                <w:szCs w:val="24"/>
+              </w:rPr>
+              <w:t>-Apr-19</w:t>
+            </w:r>
+          </w:p>
+        </w:tc>
+        <w:tc>
+          <w:tcPr>
+            <w:tcW w:w="1530" w:type="dxa"/>
+            <w:tcBorders>
+              <w:top w:val="nil"/>
+              <w:left w:val="nil"/>
+              <w:bottom w:val="single" w:sz="8" w:space="0" w:color="auto"/>
+              <w:right w:val="single" w:sz="8" w:space="0" w:color="auto"/>
+            </w:tcBorders>
+            <w:shd w:val="clear" w:color="auto" w:fill="auto"/>
+            <w:vAlign w:val="center"/>
+            <w:hideMark/>
+          </w:tcPr>
+          <w:p>
+            <w:pPr>
+              <w:spacing w:after="0" w:line="240" w:lineRule="auto"/>
+              <w:jc w:val="center"/>
+              <w:rPr>
+                <w:rFonts w:ascii="Calibri" w:eastAsia="Times New Roman" w:hAnsi="Calibri" w:cs="Calibri"/>
+                <w:b/>
+                <w:bCs/>
+                <w:color w:val="000000"/>
+                <w:sz w:val="24"/>
+                <w:szCs w:val="24"/>
+              </w:rPr>
+            </w:pPr>
+          </w:p>
+        </w:tc>
+        <w:tc>
+          <w:tcPr>
+            <w:tcW w:w="1170" w:type="dxa"/>
+            <w:tcBorders>
+              <w:top w:val="nil"/>
+              <w:left w:val="nil"/>
+              <w:bottom w:val="single" w:sz="8" w:space="0" w:color="auto"/>
+              <w:right w:val="single" w:sz="8" w:space="0" w:color="auto"/>
+            </w:tcBorders>
+            <w:shd w:val="clear" w:color="auto" w:fill="auto"/>
+            <w:vAlign w:val="center"/>
+            <w:hideMark/>
+          </w:tcPr>
+          <w:p>
+            <w:pPr>
+              <w:spacing w:after="0" w:line="240" w:lineRule="auto"/>
+              <w:jc w:val="center"/>
+              <w:rPr>
+                <w:rFonts w:ascii="Calibri" w:eastAsia="Times New Roman" w:hAnsi="Calibri" w:cs="Calibri"/>
+                <w:b/>
+                <w:bCs/>
+                <w:color w:val="000000"/>
+                <w:sz w:val="24"/>
+                <w:szCs w:val="24"/>
+              </w:rPr>
+            </w:pPr>
+          </w:p>
+        </w:tc>
+        <w:tc>
+          <w:tcPr>
+            <w:tcW w:w="900" w:type="dxa"/>
+            <w:tcBorders>
+              <w:top w:val="nil"/>
+              <w:left w:val="nil"/>
+              <w:bottom w:val="single" w:sz="8" w:space="0" w:color="auto"/>
+              <w:right w:val="single" w:sz="8" w:space="0" w:color="auto"/>
+            </w:tcBorders>
+            <w:shd w:val="clear" w:color="auto" w:fill="auto"/>
+            <w:vAlign w:val="center"/>
+            <w:hideMark/>
+          </w:tcPr>
+          <w:p>
+            <w:pPr>
+              <w:spacing w:after="0" w:line="240" w:lineRule="auto"/>
+              <w:jc w:val="center"/>
+              <w:rPr>
+                <w:rFonts w:ascii="Calibri" w:eastAsia="Times New Roman" w:hAnsi="Calibri" w:cs="Calibri"/>
+                <w:b/>
+                <w:bCs/>
+                <w:color w:val="000000"/>
+                <w:sz w:val="24"/>
+                <w:szCs w:val="24"/>
+              </w:rPr>
+            </w:pPr>
+          </w:p>
+        </w:tc>
+        <w:tc>
+          <w:tcPr>
+            <w:tcW w:w="1800" w:type="dxa"/>
+            <w:tcBorders>
+              <w:top w:val="nil"/>
+              <w:left w:val="nil"/>
+              <w:bottom w:val="single" w:sz="8" w:space="0" w:color="auto"/>
+              <w:right w:val="single" w:sz="8" w:space="0" w:color="auto"/>
+            </w:tcBorders>
+            <w:shd w:val="clear" w:color="auto" w:fill="auto"/>
+            <w:vAlign w:val="center"/>
+            <w:hideMark/>
+          </w:tcPr>
+          <w:p>
+            <w:pPr>
+              <w:spacing w:after="0" w:line="240" w:lineRule="auto"/>
+              <w:jc w:val="center"/>
+              <w:rPr>
+                <w:rFonts w:ascii="Calibri" w:eastAsia="Times New Roman" w:hAnsi="Calibri" w:cs="Calibri"/>
+                <w:b/>
+                <w:bCs/>
+                <w:color w:val="000000"/>
+                <w:sz w:val="24"/>
+                <w:szCs w:val="24"/>
               </w:rPr>
             </w:pPr>
           </w:p>
@@ -1708,6 +2223,8 @@
     </w:p>
     <w:p>
       <w:pPr>
+        <w:spacing w:after="0"/>
+        <w:outlineLvl w:val="0"/>
         <w:rPr>
           <w:b/>
           <w:bCs/>
@@ -1719,6 +2236,8 @@
     </w:p>
     <w:p>
       <w:pPr>
+        <w:spacing w:after="0"/>
+        <w:outlineLvl w:val="0"/>
         <w:rPr>
           <w:b/>
           <w:bCs/>
@@ -1727,32 +2246,8 @@
           <w:u w:val="single"/>
         </w:rPr>
       </w:pPr>
-    </w:p>
-    <w:p>
-      <w:pPr>
-        <w:spacing w:after="0"/>
-        <w:outlineLvl w:val="0"/>
-        <w:rPr>
-          <w:b/>
-          <w:bCs/>
-          <w:sz w:val="26"/>
-          <w:szCs w:val="26"/>
-          <w:u w:val="single"/>
-        </w:rPr>
-      </w:pPr>
-    </w:p>
-    <w:p>
-      <w:pPr>
-        <w:spacing w:after="0"/>
-        <w:outlineLvl w:val="0"/>
-        <w:rPr>
-          <w:b/>
-          <w:bCs/>
-          <w:sz w:val="26"/>
-          <w:szCs w:val="26"/>
-          <w:u w:val="single"/>
-        </w:rPr>
-      </w:pPr>
+      <w:bookmarkStart w:id="0" w:name="_GoBack"/>
+      <w:bookmarkEnd w:id="0"/>
     </w:p>
     <w:p>
       <w:pPr>
@@ -1771,7 +2266,7 @@
           <w:u w:val="single"/>
         </w:rPr>
       </w:pPr>
-      <w:bookmarkStart w:id="0" w:name="_Toc7576318"/>
+      <w:bookmarkStart w:id="1" w:name="_Toc7576318"/>
       <w:r>
         <w:rPr>
           <w:b/>
@@ -1783,7 +2278,7 @@
         <w:lastRenderedPageBreak/>
         <w:t>Introduction:</w:t>
       </w:r>
-      <w:bookmarkEnd w:id="0"/>
+      <w:bookmarkEnd w:id="1"/>
     </w:p>
     <w:p>
       <w:pPr>
@@ -1831,7 +2326,7 @@
           <w:u w:val="single"/>
         </w:rPr>
       </w:pPr>
-      <w:bookmarkStart w:id="1" w:name="_Toc7576319"/>
+      <w:bookmarkStart w:id="2" w:name="_Toc7576319"/>
       <w:r>
         <w:rPr>
           <w:b/>
@@ -1842,7 +2337,7 @@
         </w:rPr>
         <w:t>Scope of Configuration Management</w:t>
       </w:r>
-      <w:bookmarkEnd w:id="1"/>
+      <w:bookmarkEnd w:id="2"/>
     </w:p>
     <w:p>
       <w:pPr>
@@ -1913,7 +2408,7 @@
           <w:u w:val="single"/>
         </w:rPr>
       </w:pPr>
-      <w:bookmarkStart w:id="2" w:name="_Toc7576320"/>
+      <w:bookmarkStart w:id="3" w:name="_Toc7576320"/>
       <w:r>
         <w:rPr>
           <w:b/>
@@ -1924,7 +2419,7 @@
         </w:rPr>
         <w:t>Configuration Management Tool</w:t>
       </w:r>
-      <w:bookmarkEnd w:id="2"/>
+      <w:bookmarkEnd w:id="3"/>
     </w:p>
     <w:p>
       <w:pPr>
@@ -1974,7 +2469,7 @@
           <w:u w:val="single"/>
         </w:rPr>
       </w:pPr>
-      <w:bookmarkStart w:id="3" w:name="_Toc7576321"/>
+      <w:bookmarkStart w:id="4" w:name="_Toc7576321"/>
       <w:r>
         <w:rPr>
           <w:b/>
@@ -2005,7 +2500,7 @@
         </w:rPr>
         <w:t>Configuration Management</w:t>
       </w:r>
-      <w:bookmarkEnd w:id="3"/>
+      <w:bookmarkEnd w:id="4"/>
     </w:p>
     <w:p>
       <w:pPr>
@@ -2127,7 +2622,7 @@
           <w:u w:val="single"/>
         </w:rPr>
       </w:pPr>
-      <w:bookmarkStart w:id="4" w:name="_Toc7576322"/>
+      <w:bookmarkStart w:id="5" w:name="_Toc7576322"/>
       <w:r>
         <w:rPr>
           <w:rFonts w:asciiTheme="minorHAnsi" w:eastAsiaTheme="minorHAnsi" w:hAnsiTheme="minorHAnsi" w:cstheme="minorBidi"/>
@@ -2140,7 +2635,7 @@
         </w:rPr>
         <w:t>Project Management Repository</w:t>
       </w:r>
-      <w:bookmarkEnd w:id="4"/>
+      <w:bookmarkEnd w:id="5"/>
     </w:p>
     <w:p>
       <w:pPr>
@@ -2305,7 +2800,7 @@
         </w:rPr>
         <w:t xml:space="preserve"> </w:t>
       </w:r>
-      <w:bookmarkStart w:id="5" w:name="_Toc7576323"/>
+      <w:bookmarkStart w:id="6" w:name="_Toc7576323"/>
       <w:r>
         <w:rPr>
           <w:rFonts w:asciiTheme="minorHAnsi" w:eastAsiaTheme="minorHAnsi" w:hAnsiTheme="minorHAnsi" w:cstheme="minorBidi"/>
@@ -2318,7 +2813,7 @@
         </w:rPr>
         <w:t>Requirements Repository</w:t>
       </w:r>
-      <w:bookmarkEnd w:id="5"/>
+      <w:bookmarkEnd w:id="6"/>
     </w:p>
     <w:p>
       <w:pPr>
@@ -2438,7 +2933,7 @@
         <w:lastRenderedPageBreak/>
         <w:t xml:space="preserve"> </w:t>
       </w:r>
-      <w:bookmarkStart w:id="6" w:name="_Toc7576324"/>
+      <w:bookmarkStart w:id="7" w:name="_Toc7576324"/>
       <w:r>
         <w:rPr>
           <w:rFonts w:asciiTheme="minorHAnsi" w:eastAsiaTheme="minorHAnsi" w:hAnsiTheme="minorHAnsi" w:cstheme="minorBidi"/>
@@ -2451,7 +2946,7 @@
         </w:rPr>
         <w:t>Design Repository</w:t>
       </w:r>
-      <w:bookmarkEnd w:id="6"/>
+      <w:bookmarkEnd w:id="7"/>
     </w:p>
     <w:p>
       <w:pPr>
@@ -2522,7 +3017,7 @@
         </w:rPr>
         <w:t xml:space="preserve"> </w:t>
       </w:r>
-      <w:bookmarkStart w:id="7" w:name="_Toc7576325"/>
+      <w:bookmarkStart w:id="8" w:name="_Toc7576325"/>
       <w:r>
         <w:rPr>
           <w:rFonts w:asciiTheme="minorHAnsi" w:eastAsiaTheme="minorHAnsi" w:hAnsiTheme="minorHAnsi" w:cstheme="minorBidi"/>
@@ -2535,7 +3030,7 @@
         </w:rPr>
         <w:t>Development Repository</w:t>
       </w:r>
-      <w:bookmarkEnd w:id="7"/>
+      <w:bookmarkEnd w:id="8"/>
     </w:p>
     <w:p>
       <w:pPr>
@@ -2564,8 +3059,6 @@
       <w:r>
         <w:t>Version of codes  every version will be in a folder</w:t>
       </w:r>
-      <w:bookmarkStart w:id="8" w:name="_GoBack"/>
-      <w:bookmarkEnd w:id="8"/>
     </w:p>
     <w:p>
       <w:pPr>
@@ -5333,6 +5826,7 @@
   <w:style w:type="character" w:default="1" w:styleId="DefaultParagraphFont">
     <w:name w:val="Default Paragraph Font"/>
     <w:uiPriority w:val="1"/>
+    <w:semiHidden/>
     <w:unhideWhenUsed/>
   </w:style>
   <w:style w:type="table" w:default="1" w:styleId="TableNormal">
@@ -5896,7 +6390,7 @@
 </file>
 
 <file path=customXml/itemProps1.xml><?xml version="1.0" encoding="utf-8"?>
-<ds:datastoreItem xmlns:ds="http://schemas.openxmlformats.org/officeDocument/2006/customXml" ds:itemID="{648F5B81-0891-4820-8191-F3F415AB124A}">
+<ds:datastoreItem xmlns:ds="http://schemas.openxmlformats.org/officeDocument/2006/customXml" ds:itemID="{DC08AB0C-1DB0-454D-868B-EFE635DAE2CA}">
   <ds:schemaRefs>
     <ds:schemaRef ds:uri="http://schemas.openxmlformats.org/officeDocument/2006/bibliography"/>
   </ds:schemaRefs>

</xml_diff>

<commit_message>
Adding Configuration Management Version 1.0   because there was a conflict with GitHub
</commit_message>
<xml_diff>
--- a/PM/Configuration Managment Plan.docx
+++ b/PM/Configuration Managment Plan.docx
@@ -460,7 +460,7 @@
       </w:tr>
       <w:tr>
         <w:trPr>
-          <w:trHeight w:val="408"/>
+          <w:trHeight w:val="450"/>
         </w:trPr>
         <w:tc>
           <w:tcPr>
@@ -795,6 +795,19 @@
               </w:rPr>
               <w:t xml:space="preserve">Alaa Gamal </w:t>
             </w:r>
+            <w:r>
+              <w:rPr>
+                <w:rFonts w:ascii="Calibri" w:eastAsia="Times New Roman" w:hAnsi="Calibri" w:cs="Calibri"/>
+                <w:b/>
+                <w:bCs/>
+                <w:color w:val="000000"/>
+                <w:sz w:val="24"/>
+                <w:szCs w:val="24"/>
+              </w:rPr>
+              <w:t xml:space="preserve">  </w:t>
+            </w:r>
+            <w:bookmarkStart w:id="0" w:name="_GoBack"/>
+            <w:bookmarkEnd w:id="0"/>
           </w:p>
         </w:tc>
         <w:tc>
@@ -2246,8 +2259,6 @@
           <w:u w:val="single"/>
         </w:rPr>
       </w:pPr>
-      <w:bookmarkStart w:id="0" w:name="_GoBack"/>
-      <w:bookmarkEnd w:id="0"/>
     </w:p>
     <w:p>
       <w:pPr>
@@ -6390,7 +6401,7 @@
 </file>
 
 <file path=customXml/itemProps1.xml><?xml version="1.0" encoding="utf-8"?>
-<ds:datastoreItem xmlns:ds="http://schemas.openxmlformats.org/officeDocument/2006/customXml" ds:itemID="{DC08AB0C-1DB0-454D-868B-EFE635DAE2CA}">
+<ds:datastoreItem xmlns:ds="http://schemas.openxmlformats.org/officeDocument/2006/customXml" ds:itemID="{4B3C7883-512B-4281-9659-FA524896CCE5}">
   <ds:schemaRefs>
     <ds:schemaRef ds:uri="http://schemas.openxmlformats.org/officeDocument/2006/bibliography"/>
   </ds:schemaRefs>

</xml_diff>

<commit_message>
Adding Configuration Management plan version 1.0  becasuse there was a conflict with GitHub
</commit_message>
<xml_diff>
--- a/PM/Configuration Managment Plan.docx
+++ b/PM/Configuration Managment Plan.docx
@@ -808,6 +808,17 @@
             </w:r>
             <w:bookmarkStart w:id="0" w:name="_GoBack"/>
             <w:bookmarkEnd w:id="0"/>
+            <w:r>
+              <w:rPr>
+                <w:rFonts w:ascii="Calibri" w:eastAsia="Times New Roman" w:hAnsi="Calibri" w:cs="Calibri"/>
+                <w:b/>
+                <w:bCs/>
+                <w:color w:val="000000"/>
+                <w:sz w:val="24"/>
+                <w:szCs w:val="24"/>
+              </w:rPr>
+              <w:t xml:space="preserve">  </w:t>
+            </w:r>
           </w:p>
         </w:tc>
         <w:tc>
@@ -6401,7 +6412,7 @@
 </file>
 
 <file path=customXml/itemProps1.xml><?xml version="1.0" encoding="utf-8"?>
-<ds:datastoreItem xmlns:ds="http://schemas.openxmlformats.org/officeDocument/2006/customXml" ds:itemID="{4B3C7883-512B-4281-9659-FA524896CCE5}">
+<ds:datastoreItem xmlns:ds="http://schemas.openxmlformats.org/officeDocument/2006/customXml" ds:itemID="{6DEB0208-F309-47CB-B86E-A5A5A7B0AA39}">
   <ds:schemaRefs>
     <ds:schemaRef ds:uri="http://schemas.openxmlformats.org/officeDocument/2006/bibliography"/>
   </ds:schemaRefs>

</xml_diff>

<commit_message>
Configuaretion management Plan has been reviewed
- added changes needed to be made in the comments section of the revision history table
</commit_message>
<xml_diff>
--- a/PM/Configuration Managment Plan.docx
+++ b/PM/Configuration Managment Plan.docx
@@ -1,6 +1,6 @@
 
 <file path=word/document.xml><?xml version="1.0" encoding="utf-8"?>
-<w:document xmlns:wpc="http://schemas.microsoft.com/office/word/2010/wordprocessingCanvas" xmlns:mc="http://schemas.openxmlformats.org/markup-compatibility/2006" xmlns:o="urn:schemas-microsoft-com:office:office" xmlns:r="http://schemas.openxmlformats.org/officeDocument/2006/relationships" xmlns:m="http://schemas.openxmlformats.org/officeDocument/2006/math" xmlns:v="urn:schemas-microsoft-com:vml" xmlns:wp14="http://schemas.microsoft.com/office/word/2010/wordprocessingDrawing" xmlns:wp="http://schemas.openxmlformats.org/drawingml/2006/wordprocessingDrawing" xmlns:w10="urn:schemas-microsoft-com:office:word" xmlns:w="http://schemas.openxmlformats.org/wordprocessingml/2006/main" xmlns:w14="http://schemas.microsoft.com/office/word/2010/wordml" xmlns:w15="http://schemas.microsoft.com/office/word/2012/wordml" xmlns:wpg="http://schemas.microsoft.com/office/word/2010/wordprocessingGroup" xmlns:wpi="http://schemas.microsoft.com/office/word/2010/wordprocessingInk" xmlns:wne="http://schemas.microsoft.com/office/word/2006/wordml" xmlns:wps="http://schemas.microsoft.com/office/word/2010/wordprocessingShape" mc:Ignorable="w14 w15 wp14">
+<w:document xmlns:wpc="http://schemas.microsoft.com/office/word/2010/wordprocessingCanvas" xmlns:cx="http://schemas.microsoft.com/office/drawing/2014/chartex" xmlns:mc="http://schemas.openxmlformats.org/markup-compatibility/2006" xmlns:o="urn:schemas-microsoft-com:office:office" xmlns:r="http://schemas.openxmlformats.org/officeDocument/2006/relationships" xmlns:m="http://schemas.openxmlformats.org/officeDocument/2006/math" xmlns:v="urn:schemas-microsoft-com:vml" xmlns:wp14="http://schemas.microsoft.com/office/word/2010/wordprocessingDrawing" xmlns:wp="http://schemas.openxmlformats.org/drawingml/2006/wordprocessingDrawing" xmlns:w10="urn:schemas-microsoft-com:office:word" xmlns:w="http://schemas.openxmlformats.org/wordprocessingml/2006/main" xmlns:w14="http://schemas.microsoft.com/office/word/2010/wordml" xmlns:w15="http://schemas.microsoft.com/office/word/2012/wordml" xmlns:w16se="http://schemas.microsoft.com/office/word/2015/wordml/symex" xmlns:wpg="http://schemas.microsoft.com/office/word/2010/wordprocessingGroup" xmlns:wpi="http://schemas.microsoft.com/office/word/2010/wordprocessingInk" xmlns:wne="http://schemas.microsoft.com/office/word/2006/wordml" xmlns:wps="http://schemas.microsoft.com/office/word/2010/wordprocessingShape" mc:Ignorable="w14 w15 w16se wp14">
   <w:body>
     <w:p>
       <w:pPr>
@@ -784,6 +784,7 @@
                 <w:szCs w:val="24"/>
               </w:rPr>
             </w:pPr>
+            <w:proofErr w:type="spellStart"/>
             <w:r>
               <w:rPr>
                 <w:rFonts w:ascii="Calibri" w:eastAsia="Times New Roman" w:hAnsi="Calibri" w:cs="Calibri"/>
@@ -793,8 +794,9 @@
                 <w:sz w:val="24"/>
                 <w:szCs w:val="24"/>
               </w:rPr>
-              <w:t xml:space="preserve">Alaa Gamal </w:t>
-            </w:r>
+              <w:t>Alaa</w:t>
+            </w:r>
+            <w:proofErr w:type="spellEnd"/>
             <w:r>
               <w:rPr>
                 <w:rFonts w:ascii="Calibri" w:eastAsia="Times New Roman" w:hAnsi="Calibri" w:cs="Calibri"/>
@@ -804,20 +806,7 @@
                 <w:sz w:val="24"/>
                 <w:szCs w:val="24"/>
               </w:rPr>
-              <w:t xml:space="preserve">  </w:t>
-            </w:r>
-            <w:bookmarkStart w:id="0" w:name="_GoBack"/>
-            <w:bookmarkEnd w:id="0"/>
-            <w:r>
-              <w:rPr>
-                <w:rFonts w:ascii="Calibri" w:eastAsia="Times New Roman" w:hAnsi="Calibri" w:cs="Calibri"/>
-                <w:b/>
-                <w:bCs/>
-                <w:color w:val="000000"/>
-                <w:sz w:val="24"/>
-                <w:szCs w:val="24"/>
-              </w:rPr>
-              <w:t xml:space="preserve">  </w:t>
+              <w:t xml:space="preserve"> Gamal     </w:t>
             </w:r>
           </w:p>
         </w:tc>
@@ -924,6 +913,17 @@
                 <w:szCs w:val="24"/>
               </w:rPr>
             </w:pPr>
+            <w:r>
+              <w:rPr>
+                <w:rFonts w:ascii="Calibri" w:eastAsia="Times New Roman" w:hAnsi="Calibri" w:cs="Calibri"/>
+                <w:b/>
+                <w:bCs/>
+                <w:color w:val="000000"/>
+                <w:sz w:val="24"/>
+                <w:szCs w:val="24"/>
+              </w:rPr>
+              <w:t>Hassan</w:t>
+            </w:r>
           </w:p>
         </w:tc>
         <w:tc>
@@ -942,7 +942,6 @@
           <w:p>
             <w:pPr>
               <w:spacing w:after="0" w:line="240" w:lineRule="auto"/>
-              <w:jc w:val="center"/>
               <w:rPr>
                 <w:rFonts w:ascii="Calibri" w:eastAsia="Times New Roman" w:hAnsi="Calibri" w:cs="Calibri"/>
                 <w:b/>
@@ -952,6 +951,28 @@
                 <w:szCs w:val="24"/>
               </w:rPr>
             </w:pPr>
+            <w:r>
+              <w:rPr>
+                <w:rFonts w:ascii="Calibri" w:eastAsia="Times New Roman" w:hAnsi="Calibri" w:cs="Calibri"/>
+                <w:b/>
+                <w:bCs/>
+                <w:color w:val="000000"/>
+                <w:sz w:val="24"/>
+                <w:szCs w:val="24"/>
+              </w:rPr>
+              <w:t>3-May</w:t>
+            </w:r>
+            <w:r>
+              <w:rPr>
+                <w:rFonts w:ascii="Calibri" w:eastAsia="Times New Roman" w:hAnsi="Calibri" w:cs="Calibri"/>
+                <w:b/>
+                <w:bCs/>
+                <w:color w:val="000000"/>
+                <w:sz w:val="24"/>
+                <w:szCs w:val="24"/>
+              </w:rPr>
+              <w:t>-19</w:t>
+            </w:r>
           </w:p>
         </w:tc>
         <w:tc>
@@ -970,7 +991,89 @@
           <w:p>
             <w:pPr>
               <w:spacing w:after="0" w:line="240" w:lineRule="auto"/>
-              <w:jc w:val="center"/>
+              <w:rPr>
+                <w:rFonts w:ascii="Calibri" w:eastAsia="Times New Roman" w:hAnsi="Calibri" w:cs="Calibri"/>
+                <w:b/>
+                <w:bCs/>
+                <w:color w:val="000000"/>
+                <w:sz w:val="24"/>
+                <w:szCs w:val="24"/>
+              </w:rPr>
+            </w:pPr>
+            <w:r>
+              <w:rPr>
+                <w:rFonts w:ascii="Calibri" w:eastAsia="Times New Roman" w:hAnsi="Calibri" w:cs="Calibri"/>
+                <w:b/>
+                <w:bCs/>
+                <w:color w:val="000000"/>
+                <w:sz w:val="24"/>
+                <w:szCs w:val="24"/>
+              </w:rPr>
+              <w:t>1-</w:t>
+            </w:r>
+            <w:r>
+              <w:rPr>
+                <w:rFonts w:ascii="Calibri" w:eastAsia="Times New Roman" w:hAnsi="Calibri" w:cs="Calibri"/>
+                <w:b/>
+                <w:bCs/>
+                <w:color w:val="000000"/>
+                <w:sz w:val="24"/>
+                <w:szCs w:val="24"/>
+              </w:rPr>
+              <w:t>Document Purpose/S</w:t>
+            </w:r>
+            <w:r>
+              <w:rPr>
+                <w:rFonts w:ascii="Calibri" w:eastAsia="Times New Roman" w:hAnsi="Calibri" w:cs="Calibri"/>
+                <w:b/>
+                <w:bCs/>
+                <w:color w:val="000000"/>
+                <w:sz w:val="24"/>
+                <w:szCs w:val="24"/>
+              </w:rPr>
+              <w:t>cope not clear.</w:t>
+            </w:r>
+          </w:p>
+          <w:p>
+            <w:pPr>
+              <w:spacing w:after="0" w:line="240" w:lineRule="auto"/>
+              <w:rPr>
+                <w:rFonts w:ascii="Calibri" w:eastAsia="Times New Roman" w:hAnsi="Calibri" w:cs="Calibri"/>
+                <w:b/>
+                <w:bCs/>
+                <w:color w:val="000000"/>
+                <w:sz w:val="24"/>
+                <w:szCs w:val="24"/>
+              </w:rPr>
+            </w:pPr>
+          </w:p>
+          <w:p>
+            <w:pPr>
+              <w:spacing w:after="0" w:line="240" w:lineRule="auto"/>
+              <w:rPr>
+                <w:rFonts w:ascii="Calibri" w:eastAsia="Times New Roman" w:hAnsi="Calibri" w:cs="Calibri"/>
+                <w:b/>
+                <w:bCs/>
+                <w:color w:val="000000"/>
+                <w:sz w:val="24"/>
+                <w:szCs w:val="24"/>
+              </w:rPr>
+            </w:pPr>
+            <w:r>
+              <w:rPr>
+                <w:rFonts w:ascii="Calibri" w:eastAsia="Times New Roman" w:hAnsi="Calibri" w:cs="Calibri"/>
+                <w:b/>
+                <w:bCs/>
+                <w:color w:val="000000"/>
+                <w:sz w:val="24"/>
+                <w:szCs w:val="24"/>
+              </w:rPr>
+              <w:t>2-Roles and Responsibilities are missing.</w:t>
+            </w:r>
+          </w:p>
+          <w:p>
+            <w:pPr>
+              <w:spacing w:after="0" w:line="240" w:lineRule="auto"/>
               <w:rPr>
                 <w:rFonts w:ascii="Calibri" w:eastAsia="Times New Roman" w:hAnsi="Calibri" w:cs="Calibri"/>
                 <w:b/>
@@ -994,6 +1097,8 @@
           <w:u w:val="single"/>
         </w:rPr>
       </w:pPr>
+      <w:bookmarkStart w:id="0" w:name="_GoBack"/>
+      <w:bookmarkEnd w:id="0"/>
     </w:p>
     <w:p>
       <w:pPr>
@@ -2297,7 +2402,6 @@
           <w:szCs w:val="26"/>
           <w:u w:val="single"/>
         </w:rPr>
-        <w:lastRenderedPageBreak/>
         <w:t>Introduction:</w:t>
       </w:r>
       <w:bookmarkEnd w:id="1"/>
@@ -2667,7 +2771,15 @@
         <w:t xml:space="preserve">                </w:t>
       </w:r>
       <w:r>
-        <w:t xml:space="preserve">Project Management Repository will be include </w:t>
+        <w:t xml:space="preserve">Project Management Repository will be </w:t>
+      </w:r>
+      <w:proofErr w:type="gramStart"/>
+      <w:r>
+        <w:t>include</w:t>
+      </w:r>
+      <w:proofErr w:type="gramEnd"/>
+      <w:r>
+        <w:t xml:space="preserve"> </w:t>
       </w:r>
       <w:r>
         <w:t>the plans documents of project as</w:t>
@@ -2711,6 +2823,7 @@
           <w:numId w:val="18"/>
         </w:numPr>
       </w:pPr>
+      <w:proofErr w:type="gramStart"/>
       <w:r>
         <w:t>Testing</w:t>
       </w:r>
@@ -2718,7 +2831,11 @@
         <w:t xml:space="preserve"> </w:t>
       </w:r>
       <w:r>
-        <w:t xml:space="preserve"> plan </w:t>
+        <w:t xml:space="preserve"> plan</w:t>
+      </w:r>
+      <w:proofErr w:type="gramEnd"/>
+      <w:r>
+        <w:t xml:space="preserve"> </w:t>
       </w:r>
     </w:p>
     <w:p>
@@ -2850,7 +2967,15 @@
         </w:rPr>
       </w:pPr>
       <w:r>
-        <w:t xml:space="preserve"> Requirements repository will be include all requirements documents of the project as</w:t>
+        <w:t xml:space="preserve"> Requirements repository will be </w:t>
+      </w:r>
+      <w:proofErr w:type="gramStart"/>
+      <w:r>
+        <w:t>include</w:t>
+      </w:r>
+      <w:proofErr w:type="gramEnd"/>
+      <w:r>
+        <w:t xml:space="preserve"> all requirements documents of the project as</w:t>
       </w:r>
     </w:p>
     <w:p>
@@ -2862,6 +2987,7 @@
         </w:numPr>
       </w:pPr>
       <w:r>
+        <w:lastRenderedPageBreak/>
         <w:t>Customer Requirements</w:t>
       </w:r>
     </w:p>
@@ -2886,7 +3012,15 @@
         </w:numPr>
       </w:pPr>
       <w:r>
-        <w:t>Software Requirements Specification Peer Review(SRS PR)</w:t>
+        <w:t xml:space="preserve">Software Requirements Specification Peer </w:t>
+      </w:r>
+      <w:proofErr w:type="gramStart"/>
+      <w:r>
+        <w:t>Review(</w:t>
+      </w:r>
+      <w:proofErr w:type="gramEnd"/>
+      <w:r>
+        <w:t>SRS PR)</w:t>
       </w:r>
     </w:p>
     <w:p>
@@ -2952,7 +3086,6 @@
           <w:szCs w:val="26"/>
           <w:u w:val="single"/>
         </w:rPr>
-        <w:lastRenderedPageBreak/>
         <w:t xml:space="preserve"> </w:t>
       </w:r>
       <w:bookmarkStart w:id="7" w:name="_Toc7576324"/>
@@ -2983,7 +3116,15 @@
         </w:rPr>
       </w:pPr>
       <w:r>
-        <w:t>Design repository will be include all design documents of the project as</w:t>
+        <w:t xml:space="preserve">Design repository will be </w:t>
+      </w:r>
+      <w:proofErr w:type="gramStart"/>
+      <w:r>
+        <w:t>include</w:t>
+      </w:r>
+      <w:proofErr w:type="gramEnd"/>
+      <w:r>
+        <w:t xml:space="preserve"> all design documents of the project as</w:t>
       </w:r>
     </w:p>
     <w:p>
@@ -3067,7 +3208,15 @@
         </w:rPr>
       </w:pPr>
       <w:r>
-        <w:t xml:space="preserve">Development repository will be include all code’s version </w:t>
+        <w:t xml:space="preserve">Development repository will be </w:t>
+      </w:r>
+      <w:proofErr w:type="gramStart"/>
+      <w:r>
+        <w:t>include</w:t>
+      </w:r>
+      <w:proofErr w:type="gramEnd"/>
+      <w:r>
+        <w:t xml:space="preserve"> all code’s version </w:t>
       </w:r>
     </w:p>
     <w:p>
@@ -3079,7 +3228,15 @@
         </w:numPr>
       </w:pPr>
       <w:r>
-        <w:t>Version of codes  every version will be in a folder</w:t>
+        <w:t xml:space="preserve">Version of </w:t>
+      </w:r>
+      <w:proofErr w:type="gramStart"/>
+      <w:r>
+        <w:t>codes  every</w:t>
+      </w:r>
+      <w:proofErr w:type="gramEnd"/>
+      <w:r>
+        <w:t xml:space="preserve"> version will be in a folder</w:t>
       </w:r>
     </w:p>
     <w:p>
@@ -3139,7 +3296,15 @@
         </w:rPr>
       </w:pPr>
       <w:r>
-        <w:t xml:space="preserve">Testing   repository will be include all items that has relation to testing as  </w:t>
+        <w:t xml:space="preserve">Testing   repository will be </w:t>
+      </w:r>
+      <w:proofErr w:type="gramStart"/>
+      <w:r>
+        <w:t>include</w:t>
+      </w:r>
+      <w:proofErr w:type="gramEnd"/>
+      <w:r>
+        <w:t xml:space="preserve"> all items that has relation to testing as  </w:t>
       </w:r>
     </w:p>
     <w:p>
@@ -3300,7 +3465,7 @@
 </file>
 
 <file path=word/endnotes.xml><?xml version="1.0" encoding="utf-8"?>
-<w:endnotes xmlns:wpc="http://schemas.microsoft.com/office/word/2010/wordprocessingCanvas" xmlns:mc="http://schemas.openxmlformats.org/markup-compatibility/2006" xmlns:o="urn:schemas-microsoft-com:office:office" xmlns:r="http://schemas.openxmlformats.org/officeDocument/2006/relationships" xmlns:m="http://schemas.openxmlformats.org/officeDocument/2006/math" xmlns:v="urn:schemas-microsoft-com:vml" xmlns:wp14="http://schemas.microsoft.com/office/word/2010/wordprocessingDrawing" xmlns:wp="http://schemas.openxmlformats.org/drawingml/2006/wordprocessingDrawing" xmlns:w10="urn:schemas-microsoft-com:office:word" xmlns:w="http://schemas.openxmlformats.org/wordprocessingml/2006/main" xmlns:w14="http://schemas.microsoft.com/office/word/2010/wordml" xmlns:w15="http://schemas.microsoft.com/office/word/2012/wordml" xmlns:wpg="http://schemas.microsoft.com/office/word/2010/wordprocessingGroup" xmlns:wpi="http://schemas.microsoft.com/office/word/2010/wordprocessingInk" xmlns:wne="http://schemas.microsoft.com/office/word/2006/wordml" xmlns:wps="http://schemas.microsoft.com/office/word/2010/wordprocessingShape" mc:Ignorable="w14 w15 wp14">
+<w:endnotes xmlns:wpc="http://schemas.microsoft.com/office/word/2010/wordprocessingCanvas" xmlns:cx="http://schemas.microsoft.com/office/drawing/2014/chartex" xmlns:mc="http://schemas.openxmlformats.org/markup-compatibility/2006" xmlns:o="urn:schemas-microsoft-com:office:office" xmlns:r="http://schemas.openxmlformats.org/officeDocument/2006/relationships" xmlns:m="http://schemas.openxmlformats.org/officeDocument/2006/math" xmlns:v="urn:schemas-microsoft-com:vml" xmlns:wp14="http://schemas.microsoft.com/office/word/2010/wordprocessingDrawing" xmlns:wp="http://schemas.openxmlformats.org/drawingml/2006/wordprocessingDrawing" xmlns:w10="urn:schemas-microsoft-com:office:word" xmlns:w="http://schemas.openxmlformats.org/wordprocessingml/2006/main" xmlns:w14="http://schemas.microsoft.com/office/word/2010/wordml" xmlns:w15="http://schemas.microsoft.com/office/word/2012/wordml" xmlns:w16se="http://schemas.microsoft.com/office/word/2015/wordml/symex" xmlns:wpg="http://schemas.microsoft.com/office/word/2010/wordprocessingGroup" xmlns:wpi="http://schemas.microsoft.com/office/word/2010/wordprocessingInk" xmlns:wne="http://schemas.microsoft.com/office/word/2006/wordml" xmlns:wps="http://schemas.microsoft.com/office/word/2010/wordprocessingShape" mc:Ignorable="w14 w15 w16se wp14">
   <w:endnote w:type="separator" w:id="-1">
     <w:p>
       <w:pPr>
@@ -3325,7 +3490,7 @@
 </file>
 
 <file path=word/footer1.xml><?xml version="1.0" encoding="utf-8"?>
-<w:ftr xmlns:wpc="http://schemas.microsoft.com/office/word/2010/wordprocessingCanvas" xmlns:mc="http://schemas.openxmlformats.org/markup-compatibility/2006" xmlns:o="urn:schemas-microsoft-com:office:office" xmlns:r="http://schemas.openxmlformats.org/officeDocument/2006/relationships" xmlns:m="http://schemas.openxmlformats.org/officeDocument/2006/math" xmlns:v="urn:schemas-microsoft-com:vml" xmlns:wp14="http://schemas.microsoft.com/office/word/2010/wordprocessingDrawing" xmlns:wp="http://schemas.openxmlformats.org/drawingml/2006/wordprocessingDrawing" xmlns:w10="urn:schemas-microsoft-com:office:word" xmlns:w="http://schemas.openxmlformats.org/wordprocessingml/2006/main" xmlns:w14="http://schemas.microsoft.com/office/word/2010/wordml" xmlns:w15="http://schemas.microsoft.com/office/word/2012/wordml" xmlns:wpg="http://schemas.microsoft.com/office/word/2010/wordprocessingGroup" xmlns:wpi="http://schemas.microsoft.com/office/word/2010/wordprocessingInk" xmlns:wne="http://schemas.microsoft.com/office/word/2006/wordml" xmlns:wps="http://schemas.microsoft.com/office/word/2010/wordprocessingShape" mc:Ignorable="w14 w15 wp14">
+<w:ftr xmlns:wpc="http://schemas.microsoft.com/office/word/2010/wordprocessingCanvas" xmlns:cx="http://schemas.microsoft.com/office/drawing/2014/chartex" xmlns:mc="http://schemas.openxmlformats.org/markup-compatibility/2006" xmlns:o="urn:schemas-microsoft-com:office:office" xmlns:r="http://schemas.openxmlformats.org/officeDocument/2006/relationships" xmlns:m="http://schemas.openxmlformats.org/officeDocument/2006/math" xmlns:v="urn:schemas-microsoft-com:vml" xmlns:wp14="http://schemas.microsoft.com/office/word/2010/wordprocessingDrawing" xmlns:wp="http://schemas.openxmlformats.org/drawingml/2006/wordprocessingDrawing" xmlns:w10="urn:schemas-microsoft-com:office:word" xmlns:w="http://schemas.openxmlformats.org/wordprocessingml/2006/main" xmlns:w14="http://schemas.microsoft.com/office/word/2010/wordml" xmlns:w15="http://schemas.microsoft.com/office/word/2012/wordml" xmlns:w16se="http://schemas.microsoft.com/office/word/2015/wordml/symex" xmlns:wpg="http://schemas.microsoft.com/office/word/2010/wordprocessingGroup" xmlns:wpi="http://schemas.microsoft.com/office/word/2010/wordprocessingInk" xmlns:wne="http://schemas.microsoft.com/office/word/2006/wordml" xmlns:wps="http://schemas.microsoft.com/office/word/2010/wordprocessingShape" mc:Ignorable="w14 w15 w16se wp14">
   <w:sdt>
     <w:sdtPr>
       <w:id w:val="-479307358"/>
@@ -3378,7 +3543,7 @@
 </file>
 
 <file path=word/footnotes.xml><?xml version="1.0" encoding="utf-8"?>
-<w:footnotes xmlns:wpc="http://schemas.microsoft.com/office/word/2010/wordprocessingCanvas" xmlns:mc="http://schemas.openxmlformats.org/markup-compatibility/2006" xmlns:o="urn:schemas-microsoft-com:office:office" xmlns:r="http://schemas.openxmlformats.org/officeDocument/2006/relationships" xmlns:m="http://schemas.openxmlformats.org/officeDocument/2006/math" xmlns:v="urn:schemas-microsoft-com:vml" xmlns:wp14="http://schemas.microsoft.com/office/word/2010/wordprocessingDrawing" xmlns:wp="http://schemas.openxmlformats.org/drawingml/2006/wordprocessingDrawing" xmlns:w10="urn:schemas-microsoft-com:office:word" xmlns:w="http://schemas.openxmlformats.org/wordprocessingml/2006/main" xmlns:w14="http://schemas.microsoft.com/office/word/2010/wordml" xmlns:w15="http://schemas.microsoft.com/office/word/2012/wordml" xmlns:wpg="http://schemas.microsoft.com/office/word/2010/wordprocessingGroup" xmlns:wpi="http://schemas.microsoft.com/office/word/2010/wordprocessingInk" xmlns:wne="http://schemas.microsoft.com/office/word/2006/wordml" xmlns:wps="http://schemas.microsoft.com/office/word/2010/wordprocessingShape" mc:Ignorable="w14 w15 wp14">
+<w:footnotes xmlns:wpc="http://schemas.microsoft.com/office/word/2010/wordprocessingCanvas" xmlns:cx="http://schemas.microsoft.com/office/drawing/2014/chartex" xmlns:mc="http://schemas.openxmlformats.org/markup-compatibility/2006" xmlns:o="urn:schemas-microsoft-com:office:office" xmlns:r="http://schemas.openxmlformats.org/officeDocument/2006/relationships" xmlns:m="http://schemas.openxmlformats.org/officeDocument/2006/math" xmlns:v="urn:schemas-microsoft-com:vml" xmlns:wp14="http://schemas.microsoft.com/office/word/2010/wordprocessingDrawing" xmlns:wp="http://schemas.openxmlformats.org/drawingml/2006/wordprocessingDrawing" xmlns:w10="urn:schemas-microsoft-com:office:word" xmlns:w="http://schemas.openxmlformats.org/wordprocessingml/2006/main" xmlns:w14="http://schemas.microsoft.com/office/word/2010/wordml" xmlns:w15="http://schemas.microsoft.com/office/word/2012/wordml" xmlns:w16se="http://schemas.microsoft.com/office/word/2015/wordml/symex" xmlns:wpg="http://schemas.microsoft.com/office/word/2010/wordprocessingGroup" xmlns:wpi="http://schemas.microsoft.com/office/word/2010/wordprocessingInk" xmlns:wne="http://schemas.microsoft.com/office/word/2006/wordml" xmlns:wps="http://schemas.microsoft.com/office/word/2010/wordprocessingShape" mc:Ignorable="w14 w15 w16se wp14">
   <w:footnote w:type="separator" w:id="-1">
     <w:p>
       <w:pPr>
@@ -3403,7 +3568,7 @@
 </file>
 
 <file path=word/numbering.xml><?xml version="1.0" encoding="utf-8"?>
-<w:numbering xmlns:wpc="http://schemas.microsoft.com/office/word/2010/wordprocessingCanvas" xmlns:mc="http://schemas.openxmlformats.org/markup-compatibility/2006" xmlns:o="urn:schemas-microsoft-com:office:office" xmlns:r="http://schemas.openxmlformats.org/officeDocument/2006/relationships" xmlns:m="http://schemas.openxmlformats.org/officeDocument/2006/math" xmlns:v="urn:schemas-microsoft-com:vml" xmlns:wp14="http://schemas.microsoft.com/office/word/2010/wordprocessingDrawing" xmlns:wp="http://schemas.openxmlformats.org/drawingml/2006/wordprocessingDrawing" xmlns:w10="urn:schemas-microsoft-com:office:word" xmlns:w="http://schemas.openxmlformats.org/wordprocessingml/2006/main" xmlns:w14="http://schemas.microsoft.com/office/word/2010/wordml" xmlns:w15="http://schemas.microsoft.com/office/word/2012/wordml" xmlns:wpg="http://schemas.microsoft.com/office/word/2010/wordprocessingGroup" xmlns:wpi="http://schemas.microsoft.com/office/word/2010/wordprocessingInk" xmlns:wne="http://schemas.microsoft.com/office/word/2006/wordml" xmlns:wps="http://schemas.microsoft.com/office/word/2010/wordprocessingShape" mc:Ignorable="w14 w15 wp14">
+<w:numbering xmlns:wpc="http://schemas.microsoft.com/office/word/2010/wordprocessingCanvas" xmlns:cx="http://schemas.microsoft.com/office/drawing/2014/chartex" xmlns:mc="http://schemas.openxmlformats.org/markup-compatibility/2006" xmlns:o="urn:schemas-microsoft-com:office:office" xmlns:r="http://schemas.openxmlformats.org/officeDocument/2006/relationships" xmlns:m="http://schemas.openxmlformats.org/officeDocument/2006/math" xmlns:v="urn:schemas-microsoft-com:vml" xmlns:wp14="http://schemas.microsoft.com/office/word/2010/wordprocessingDrawing" xmlns:wp="http://schemas.openxmlformats.org/drawingml/2006/wordprocessingDrawing" xmlns:w10="urn:schemas-microsoft-com:office:word" xmlns:w="http://schemas.openxmlformats.org/wordprocessingml/2006/main" xmlns:w14="http://schemas.microsoft.com/office/word/2010/wordml" xmlns:w15="http://schemas.microsoft.com/office/word/2012/wordml" xmlns:w16se="http://schemas.microsoft.com/office/word/2015/wordml/symex" xmlns:wpg="http://schemas.microsoft.com/office/word/2010/wordprocessingGroup" xmlns:wpi="http://schemas.microsoft.com/office/word/2010/wordprocessingInk" xmlns:wne="http://schemas.microsoft.com/office/word/2006/wordml" xmlns:wps="http://schemas.microsoft.com/office/word/2010/wordprocessingShape" mc:Ignorable="w14 w15 w16se wp14">
   <w:abstractNum w:abstractNumId="0" w15:restartNumberingAfterBreak="0">
     <w:nsid w:val="024D7C5C"/>
     <w:multiLevelType w:val="hybridMultilevel"/>
@@ -5216,7 +5381,7 @@
 </file>
 
 <file path=word/styles.xml><?xml version="1.0" encoding="utf-8"?>
-<w:styles xmlns:mc="http://schemas.openxmlformats.org/markup-compatibility/2006" xmlns:r="http://schemas.openxmlformats.org/officeDocument/2006/relationships" xmlns:w="http://schemas.openxmlformats.org/wordprocessingml/2006/main" xmlns:w14="http://schemas.microsoft.com/office/word/2010/wordml" xmlns:w15="http://schemas.microsoft.com/office/word/2012/wordml" mc:Ignorable="w14 w15">
+<w:styles xmlns:mc="http://schemas.openxmlformats.org/markup-compatibility/2006" xmlns:r="http://schemas.openxmlformats.org/officeDocument/2006/relationships" xmlns:w="http://schemas.openxmlformats.org/wordprocessingml/2006/main" xmlns:w14="http://schemas.microsoft.com/office/word/2010/wordml" xmlns:w15="http://schemas.microsoft.com/office/word/2012/wordml" xmlns:w16se="http://schemas.microsoft.com/office/word/2015/wordml/symex" mc:Ignorable="w14 w15 w16se">
   <w:docDefaults>
     <w:rPrDefault>
       <w:rPr>
@@ -6412,7 +6577,7 @@
 </file>
 
 <file path=customXml/itemProps1.xml><?xml version="1.0" encoding="utf-8"?>
-<ds:datastoreItem xmlns:ds="http://schemas.openxmlformats.org/officeDocument/2006/customXml" ds:itemID="{6DEB0208-F309-47CB-B86E-A5A5A7B0AA39}">
+<ds:datastoreItem xmlns:ds="http://schemas.openxmlformats.org/officeDocument/2006/customXml" ds:itemID="{82006889-4BAB-441E-8F76-0DB694918A77}">
   <ds:schemaRefs>
     <ds:schemaRef ds:uri="http://schemas.openxmlformats.org/officeDocument/2006/bibliography"/>
   </ds:schemaRefs>

</xml_diff>